<commit_message>
Updated for Usage Report
</commit_message>
<xml_diff>
--- a/Class Diagram.docx
+++ b/Class Diagram.docx
@@ -1,6 +1,6 @@
 
 <file path=word/document.xml><?xml version="1.0" encoding="utf-8"?>
-<w:document xmlns:wpc="http://schemas.microsoft.com/office/word/2010/wordprocessingCanvas" xmlns:mo="http://schemas.microsoft.com/office/mac/office/2008/main" xmlns:mc="http://schemas.openxmlformats.org/markup-compatibility/2006" xmlns:mv="urn:schemas-microsoft-com:mac:vml" xmlns:o="urn:schemas-microsoft-com:office:office" xmlns:r="http://schemas.openxmlformats.org/officeDocument/2006/relationships" xmlns:m="http://schemas.openxmlformats.org/officeDocument/2006/math" xmlns:v="urn:schemas-microsoft-com:vml" xmlns:wp14="http://schemas.microsoft.com/office/word/2010/wordprocessingDrawing" xmlns:wp="http://schemas.openxmlformats.org/drawingml/2006/wordprocessingDrawing" xmlns:w10="urn:schemas-microsoft-com:office:word" xmlns:w="http://schemas.openxmlformats.org/wordprocessingml/2006/main" xmlns:w14="http://schemas.microsoft.com/office/word/2010/wordml" xmlns:w15="http://schemas.microsoft.com/office/word/2012/wordml" xmlns:wpg="http://schemas.microsoft.com/office/word/2010/wordprocessingGroup" xmlns:wpi="http://schemas.microsoft.com/office/word/2010/wordprocessingInk" xmlns:wne="http://schemas.microsoft.com/office/word/2006/wordml" xmlns:wps="http://schemas.microsoft.com/office/word/2010/wordprocessingShape" mc:Ignorable="w14 w15 wp14">
+<w:document xmlns:wpc="http://schemas.microsoft.com/office/word/2010/wordprocessingCanvas" xmlns:cx="http://schemas.microsoft.com/office/drawing/2014/chartex" xmlns:cx1="http://schemas.microsoft.com/office/drawing/2015/9/8/chartex" xmlns:cx2="http://schemas.microsoft.com/office/drawing/2015/10/21/chartex" xmlns:cx3="http://schemas.microsoft.com/office/drawing/2016/5/9/chartex" xmlns:cx4="http://schemas.microsoft.com/office/drawing/2016/5/10/chartex" xmlns:cx5="http://schemas.microsoft.com/office/drawing/2016/5/11/chartex" xmlns:mc="http://schemas.openxmlformats.org/markup-compatibility/2006" xmlns:o="urn:schemas-microsoft-com:office:office" xmlns:r="http://schemas.openxmlformats.org/officeDocument/2006/relationships" xmlns:m="http://schemas.openxmlformats.org/officeDocument/2006/math" xmlns:v="urn:schemas-microsoft-com:vml" xmlns:wp14="http://schemas.microsoft.com/office/word/2010/wordprocessingDrawing" xmlns:wp="http://schemas.openxmlformats.org/drawingml/2006/wordprocessingDrawing" xmlns:w10="urn:schemas-microsoft-com:office:word" xmlns:w="http://schemas.openxmlformats.org/wordprocessingml/2006/main" xmlns:w14="http://schemas.microsoft.com/office/word/2010/wordml" xmlns:w15="http://schemas.microsoft.com/office/word/2012/wordml" xmlns:w16se="http://schemas.microsoft.com/office/word/2015/wordml/symex" xmlns:wpg="http://schemas.microsoft.com/office/word/2010/wordprocessingGroup" xmlns:wpi="http://schemas.microsoft.com/office/word/2010/wordprocessingInk" xmlns:wne="http://schemas.microsoft.com/office/word/2006/wordml" xmlns:wps="http://schemas.microsoft.com/office/word/2010/wordprocessingShape" mc:Ignorable="w14 w15 w16se wp14">
   <w:body>
     <w:p/>
     <w:p>
@@ -43,46 +43,37 @@
           <w:szCs w:val="24"/>
         </w:rPr>
       </w:pPr>
+      <w:bookmarkStart w:id="0" w:name="_GoBack"/>
       <w:r>
         <w:rPr>
           <w:noProof/>
         </w:rPr>
-        <w:drawing>
-          <wp:inline distT="114300" distB="114300" distL="114300" distR="114300" wp14:anchorId="6F48A93A" wp14:editId="5190F754">
-            <wp:extent cx="5943600" cy="4673600"/>
-            <wp:effectExtent l="0" t="0" r="0" b="0"/>
-            <wp:docPr id="1" name="image02.jpg" descr="ClassDiagram.jpeg"/>
-            <wp:cNvGraphicFramePr/>
-            <a:graphic xmlns:a="http://schemas.openxmlformats.org/drawingml/2006/main">
-              <a:graphicData uri="http://schemas.openxmlformats.org/drawingml/2006/picture">
-                <pic:pic xmlns:pic="http://schemas.openxmlformats.org/drawingml/2006/picture">
-                  <pic:nvPicPr>
-                    <pic:cNvPr id="0" name="image02.jpg" descr="ClassDiagram.jpeg"/>
-                    <pic:cNvPicPr preferRelativeResize="0"/>
-                  </pic:nvPicPr>
-                  <pic:blipFill>
-                    <a:blip r:embed="rId4"/>
-                    <a:srcRect/>
-                    <a:stretch>
-                      <a:fillRect/>
-                    </a:stretch>
-                  </pic:blipFill>
-                  <pic:spPr>
-                    <a:xfrm>
-                      <a:off x="0" y="0"/>
-                      <a:ext cx="5943600" cy="4673600"/>
-                    </a:xfrm>
-                    <a:prstGeom prst="rect">
-                      <a:avLst/>
-                    </a:prstGeom>
-                    <a:ln/>
-                  </pic:spPr>
-                </pic:pic>
-              </a:graphicData>
-            </a:graphic>
-          </wp:inline>
-        </w:drawing>
+        <w:pict w14:anchorId="6C5A6F1C">
+          <v:shapetype id="_x0000_t75" coordsize="21600,21600" o:spt="75" o:preferrelative="t" path="m@4@5l@4@11@9@11@9@5xe" filled="f" stroked="f">
+            <v:stroke joinstyle="miter"/>
+            <v:formulas>
+              <v:f eqn="if lineDrawn pixelLineWidth 0"/>
+              <v:f eqn="sum @0 1 0"/>
+              <v:f eqn="sum 0 0 @1"/>
+              <v:f eqn="prod @2 1 2"/>
+              <v:f eqn="prod @3 21600 pixelWidth"/>
+              <v:f eqn="prod @3 21600 pixelHeight"/>
+              <v:f eqn="sum @0 0 1"/>
+              <v:f eqn="prod @6 1 2"/>
+              <v:f eqn="prod @7 21600 pixelWidth"/>
+              <v:f eqn="sum @8 21600 0"/>
+              <v:f eqn="prod @7 21600 pixelHeight"/>
+              <v:f eqn="sum @10 21600 0"/>
+            </v:formulas>
+            <v:path o:extrusionok="f" gradientshapeok="t" o:connecttype="rect"/>
+            <o:lock v:ext="edit" aspectratio="t"/>
+          </v:shapetype>
+          <v:shape id="_x0000_i1025" type="#_x0000_t75" style="width:467.5pt;height:367.5pt">
+            <v:imagedata r:id="rId4" o:title="ClassDiagram"/>
+          </v:shape>
+        </w:pict>
       </w:r>
+      <w:bookmarkEnd w:id="0"/>
     </w:p>
     <w:p>
       <w:pPr>
@@ -170,8 +161,6 @@
           <w:szCs w:val="24"/>
         </w:rPr>
       </w:pPr>
-      <w:bookmarkStart w:id="0" w:name="_GoBack"/>
-      <w:bookmarkEnd w:id="0"/>
     </w:p>
     <w:sectPr>
       <w:pgSz w:w="12240" w:h="15840"/>
@@ -184,7 +173,7 @@
 </file>
 
 <file path=word/styles.xml><?xml version="1.0" encoding="utf-8"?>
-<w:styles xmlns:mc="http://schemas.openxmlformats.org/markup-compatibility/2006" xmlns:r="http://schemas.openxmlformats.org/officeDocument/2006/relationships" xmlns:w="http://schemas.openxmlformats.org/wordprocessingml/2006/main" xmlns:w14="http://schemas.microsoft.com/office/word/2010/wordml" xmlns:w15="http://schemas.microsoft.com/office/word/2012/wordml" mc:Ignorable="w14 w15">
+<w:styles xmlns:mc="http://schemas.openxmlformats.org/markup-compatibility/2006" xmlns:r="http://schemas.openxmlformats.org/officeDocument/2006/relationships" xmlns:w="http://schemas.openxmlformats.org/wordprocessingml/2006/main" xmlns:w14="http://schemas.microsoft.com/office/word/2010/wordml" xmlns:w15="http://schemas.microsoft.com/office/word/2012/wordml" xmlns:w16se="http://schemas.microsoft.com/office/word/2015/wordml/symex" mc:Ignorable="w14 w15 w16se">
   <w:docDefaults>
     <w:rPrDefault>
       <w:rPr>
@@ -201,7 +190,7 @@
       </w:pPr>
     </w:pPrDefault>
   </w:docDefaults>
-  <w:latentStyles w:defLockedState="0" w:defUIPriority="99" w:defSemiHidden="0" w:defUnhideWhenUsed="0" w:defQFormat="0" w:count="380">
+  <w:latentStyles w:defLockedState="0" w:defUIPriority="99" w:defSemiHidden="0" w:defUnhideWhenUsed="0" w:defQFormat="0" w:count="374">
     <w:lsdException w:name="Normal" w:uiPriority="0" w:qFormat="1"/>
     <w:lsdException w:name="heading 1" w:uiPriority="9" w:qFormat="1"/>
     <w:lsdException w:name="heading 2" w:semiHidden="1" w:uiPriority="9" w:unhideWhenUsed="1" w:qFormat="1"/>
@@ -358,15 +347,6 @@
     <w:lsdException w:name="Balloon Text" w:semiHidden="1" w:unhideWhenUsed="1"/>
     <w:lsdException w:name="Table Grid" w:uiPriority="39"/>
     <w:lsdException w:name="Table Theme" w:semiHidden="1" w:unhideWhenUsed="1"/>
-    <w:lsdException w:name="Note Level 1" w:semiHidden="1" w:unhideWhenUsed="1"/>
-    <w:lsdException w:name="Note Level 2" w:semiHidden="1" w:unhideWhenUsed="1"/>
-    <w:lsdException w:name="Note Level 3" w:semiHidden="1" w:unhideWhenUsed="1"/>
-    <w:lsdException w:name="Note Level 4" w:semiHidden="1" w:unhideWhenUsed="1"/>
-    <w:lsdException w:name="Note Level 5" w:semiHidden="1" w:unhideWhenUsed="1"/>
-    <w:lsdException w:name="Note Level 6" w:semiHidden="1" w:unhideWhenUsed="1"/>
-    <w:lsdException w:name="Note Level 7" w:semiHidden="1" w:unhideWhenUsed="1"/>
-    <w:lsdException w:name="Note Level 8" w:semiHidden="1" w:unhideWhenUsed="1"/>
-    <w:lsdException w:name="Note Level 9" w:semiHidden="1" w:unhideWhenUsed="1"/>
     <w:lsdException w:name="Placeholder Text" w:semiHidden="1"/>
     <w:lsdException w:name="No Spacing" w:uiPriority="1" w:qFormat="1"/>
     <w:lsdException w:name="Light Shading" w:uiPriority="60"/>

</xml_diff>